<commit_message>
Finished project part 3
</commit_message>
<xml_diff>
--- a/project_sn/docs/report_project3.docx
+++ b/project_sn/docs/report_project3.docx
@@ -5,6 +5,10 @@
     <w:p>
       <w:pPr>
         <w:pStyle w:val="style1"/>
+        <w:numPr>
+          <w:ilvl w:val="0"/>
+          <w:numId w:val="1"/>
+        </w:numPr>
         <w:spacing w:after="0" w:before="480"/>
       </w:pPr>
       <w:r>
@@ -51,6 +55,7 @@
         </w:numPr>
         <w:tabs>
           <w:tab w:leader="none" w:pos="284" w:val="left"/>
+          <w:tab w:leader="none" w:pos="709" w:val="left"/>
         </w:tabs>
         <w:spacing w:after="240" w:before="200"/>
         <w:ind w:hanging="720" w:left="0" w:right="0"/>
@@ -70,7 +75,8 @@
           <w:numId w:val="2"/>
         </w:numPr>
         <w:tabs>
-          <w:tab w:leader="none" w:pos="568" w:val="left"/>
+          <w:tab w:leader="none" w:pos="852" w:val="left"/>
+          <w:tab w:leader="none" w:pos="993" w:val="left"/>
         </w:tabs>
         <w:spacing w:after="240" w:before="0"/>
         <w:ind w:hanging="284" w:left="284" w:right="0"/>
@@ -110,7 +116,8 @@
           <w:numId w:val="2"/>
         </w:numPr>
         <w:tabs>
-          <w:tab w:leader="none" w:pos="568" w:val="left"/>
+          <w:tab w:leader="none" w:pos="852" w:val="left"/>
+          <w:tab w:leader="none" w:pos="993" w:val="left"/>
         </w:tabs>
         <w:spacing w:after="240" w:before="0"/>
         <w:ind w:hanging="284" w:left="284" w:right="0"/>
@@ -143,7 +150,8 @@
           <w:numId w:val="2"/>
         </w:numPr>
         <w:tabs>
-          <w:tab w:leader="none" w:pos="568" w:val="left"/>
+          <w:tab w:leader="none" w:pos="852" w:val="left"/>
+          <w:tab w:leader="none" w:pos="993" w:val="left"/>
         </w:tabs>
         <w:spacing w:after="240" w:before="0"/>
         <w:ind w:hanging="284" w:left="284" w:right="0"/>
@@ -173,9 +181,7 @@
         <w:pStyle w:val="style0"/>
       </w:pPr>
       <w:r>
-        <w:rPr>
-          <w:lang w:val="en-AU"/>
-        </w:rPr>
+        <w:rPr/>
       </w:r>
     </w:p>
     <w:p>
@@ -187,6 +193,7 @@
         </w:numPr>
         <w:tabs>
           <w:tab w:leader="none" w:pos="284" w:val="left"/>
+          <w:tab w:leader="none" w:pos="709" w:val="left"/>
         </w:tabs>
         <w:spacing w:after="240" w:before="200"/>
         <w:ind w:hanging="720" w:left="0" w:right="0"/>
@@ -206,7 +213,8 @@
           <w:numId w:val="2"/>
         </w:numPr>
         <w:tabs>
-          <w:tab w:leader="none" w:pos="568" w:val="left"/>
+          <w:tab w:leader="none" w:pos="852" w:val="left"/>
+          <w:tab w:leader="none" w:pos="993" w:val="left"/>
         </w:tabs>
         <w:spacing w:after="240" w:before="0"/>
         <w:ind w:hanging="284" w:left="284" w:right="0"/>
@@ -239,7 +247,8 @@
           <w:numId w:val="2"/>
         </w:numPr>
         <w:tabs>
-          <w:tab w:leader="none" w:pos="568" w:val="left"/>
+          <w:tab w:leader="none" w:pos="852" w:val="left"/>
+          <w:tab w:leader="none" w:pos="993" w:val="left"/>
         </w:tabs>
         <w:spacing w:after="240" w:before="0"/>
         <w:ind w:hanging="284" w:left="284" w:right="0"/>
@@ -272,7 +281,8 @@
           <w:numId w:val="2"/>
         </w:numPr>
         <w:tabs>
-          <w:tab w:leader="none" w:pos="568" w:val="left"/>
+          <w:tab w:leader="none" w:pos="852" w:val="left"/>
+          <w:tab w:leader="none" w:pos="993" w:val="left"/>
         </w:tabs>
         <w:spacing w:after="240" w:before="0"/>
         <w:ind w:hanging="284" w:left="284" w:right="0"/>
@@ -302,9 +312,7 @@
         <w:pStyle w:val="style0"/>
       </w:pPr>
       <w:r>
-        <w:rPr>
-          <w:lang w:val="en-AU"/>
-        </w:rPr>
+        <w:rPr/>
       </w:r>
     </w:p>
     <w:p>
@@ -316,6 +324,7 @@
         </w:numPr>
         <w:tabs>
           <w:tab w:leader="none" w:pos="284" w:val="left"/>
+          <w:tab w:leader="none" w:pos="709" w:val="left"/>
         </w:tabs>
         <w:spacing w:after="240" w:before="200"/>
         <w:ind w:hanging="720" w:left="0" w:right="0"/>
@@ -335,64 +344,100 @@
           <w:numId w:val="2"/>
         </w:numPr>
         <w:tabs>
+          <w:tab w:leader="none" w:pos="852" w:val="left"/>
+          <w:tab w:leader="none" w:pos="993" w:val="left"/>
+        </w:tabs>
+        <w:spacing w:after="240" w:before="0"/>
+        <w:ind w:hanging="284" w:left="284" w:right="0"/>
+      </w:pPr>
+      <w:r>
+        <w:rPr>
+          <w:rFonts w:ascii="Calibri" w:hAnsi="Calibri"/>
+          <w:b/>
+          <w:lang w:val="en-AU"/>
+        </w:rPr>
+        <w:t>Why is it necessary for us to provide the ﬂag -fno-stack-protector to GCC? What is a canary in terms of a buﬀer overﬂow and how can a canary prevent a buﬀer overﬂow exploit?</w:t>
+      </w:r>
+    </w:p>
+    <w:p>
+      <w:pPr>
+        <w:pStyle w:val="style0"/>
+      </w:pPr>
+      <w:r>
+        <w:rPr>
+          <w:lang w:val="en-AU"/>
+        </w:rPr>
+        <w:t xml:space="preserve"> –</w:t>
+      </w:r>
+      <w:r>
+        <w:rPr>
+          <w:lang w:val="en-AU"/>
+        </w:rPr>
+        <w:t>fno-stack-protector disables the stack protection mechanism included with GCC. This would make it harder for us to obtain a shell or execute code but would not prevent the vulerablility to change the amount of gold so long as we don't overwrite the canary.</w:t>
+      </w:r>
+    </w:p>
+    <w:p>
+      <w:pPr>
+        <w:pStyle w:val="style0"/>
+      </w:pPr>
+      <w:r>
+        <w:rPr>
+          <w:lang w:val="en-AU"/>
+        </w:rPr>
+        <w:t>A canary is a value stored before a function return pointer and in some cases control code that is also stored in another piece of memory elsewhere. This existence of this value is checked before execution of the control code, to ensure it has not been altered. If the value has been altered, the control code is not executed as a buffer overflow may have occurred (and the pointer may have been changed to point to alternative malicious code).</w:t>
+      </w:r>
+    </w:p>
+    <w:p>
+      <w:pPr>
+        <w:pStyle w:val="style0"/>
+      </w:pPr>
+      <w:r>
+        <w:rPr>
+          <w:lang w:val="en-AU"/>
+        </w:rPr>
+        <w:t>The reason a canary works to prevent stack-based overflows is due to the order of memory that is accessed to overwrite the return address (or other pointer) in the stack; as the stack holds more accessible memory near the top, it is likely that an attacker will write to the stack from a lower memory address to a higher memory address. As the canary is at a memory address one lower than the protected values, it is likely it will be affected by any unauthorized memory write operations.</w:t>
+      </w:r>
+    </w:p>
+    <w:p>
+      <w:pPr>
+        <w:pStyle w:val="style27"/>
+        <w:numPr>
+          <w:ilvl w:val="1"/>
+          <w:numId w:val="2"/>
+        </w:numPr>
+        <w:tabs>
+          <w:tab w:leader="none" w:pos="852" w:val="left"/>
+          <w:tab w:leader="none" w:pos="993" w:val="left"/>
+        </w:tabs>
+        <w:spacing w:after="240" w:before="0"/>
+        <w:ind w:hanging="284" w:left="284" w:right="0"/>
+      </w:pPr>
+      <w:r>
+        <w:rPr>
+          <w:rFonts w:ascii="Calibri" w:hAnsi="Calibri"/>
+          <w:b/>
+          <w:lang w:val="en-AU"/>
+        </w:rPr>
+        <w:t xml:space="preserve">If the game above was written in Java instead of C, would the savegame still be exploitable? </w:t>
+      </w:r>
+    </w:p>
+    <w:p>
+      <w:pPr>
+        <w:pStyle w:val="style0"/>
+        <w:tabs>
           <w:tab w:leader="none" w:pos="568" w:val="left"/>
-        </w:tabs>
-        <w:spacing w:after="240" w:before="0"/>
-        <w:ind w:hanging="284" w:left="284" w:right="0"/>
-      </w:pPr>
-      <w:r>
-        <w:rPr>
-          <w:rFonts w:ascii="Calibri" w:hAnsi="Calibri"/>
-          <w:b/>
-          <w:lang w:val="en-AU"/>
-        </w:rPr>
-        <w:t>Why is it necessary for us to provide the ﬂag -fno-stack-protector to GCC? What is a canary in terms of a buﬀer overﬂow and how can a canary prevent a buﬀer overﬂow exploit?</w:t>
-      </w:r>
-    </w:p>
-    <w:p>
-      <w:pPr>
-        <w:pStyle w:val="style0"/>
-      </w:pPr>
-      <w:r>
-        <w:rPr>
-          <w:lang w:val="en-AU"/>
-        </w:rPr>
-        <w:t xml:space="preserve"> –</w:t>
-      </w:r>
-      <w:r>
-        <w:rPr>
-          <w:lang w:val="en-AU"/>
-        </w:rPr>
-        <w:t xml:space="preserve">fno-stack-protector disables the stack protection mechanism included with GCC. </w:t>
-      </w:r>
-      <w:r>
-        <w:rPr>
-          <w:shd w:fill="FFFF00" w:val="clear"/>
-          <w:lang w:val="en-AU"/>
-        </w:rPr>
-        <w:t>(Why? Possibly for compatibility/performance reasons?)</w:t>
-      </w:r>
-    </w:p>
-    <w:p>
-      <w:pPr>
-        <w:pStyle w:val="style0"/>
-      </w:pPr>
-      <w:r>
-        <w:rPr>
-          <w:lang w:val="en-AU"/>
-        </w:rPr>
-        <w:t>A canary is a value stored before a function return pointer and in some cases control code that is also stored in another piece of memory elsewhere. This existence of this value is checked before execution of the control code, to ensure it has not been altered. If the value has been altered, the control code is not executed as a buffer overflow may have occurred (and the pointer may have been changed to point to alternative malicious code).</w:t>
-      </w:r>
-    </w:p>
-    <w:p>
-      <w:pPr>
-        <w:pStyle w:val="style0"/>
-      </w:pPr>
-      <w:r>
-        <w:rPr>
-          <w:lang w:val="en-AU"/>
-        </w:rPr>
-        <w:t>The reason a canary works to prevent stack-based overflows is due to the order of memory that is accessed to overwrite the return address (or other pointer) in the stack; as the stack holds more accessible memory near the top, it is likely that an attacker will write to the stack from a lower memory address to a higher memory address. As the canary is at a memory address one lower than the protected values, it is likely it will be affected by any unauthorized memory write operations.</w:t>
+          <w:tab w:leader="none" w:pos="709" w:val="left"/>
+        </w:tabs>
+        <w:spacing w:after="240" w:before="0"/>
+      </w:pPr>
+      <w:r>
+        <w:rPr>
+          <w:rFonts w:ascii="Times New Roman" w:hAnsi="Times New Roman"/>
+          <w:b w:val="false"/>
+          <w:bCs w:val="false"/>
+          <w:lang w:val="en-AU"/>
+        </w:rPr>
+        <w:t>Java checks the bounds of arrays automatically preventing this type of buffer overflow attack. However it has other weaknesses that could still be exploited.</w:t>
       </w:r>
     </w:p>
     <w:p>
@@ -403,41 +448,8 @@
           <w:numId w:val="2"/>
         </w:numPr>
         <w:tabs>
-          <w:tab w:leader="none" w:pos="568" w:val="left"/>
-        </w:tabs>
-        <w:spacing w:after="240" w:before="0"/>
-        <w:ind w:hanging="284" w:left="284" w:right="0"/>
-      </w:pPr>
-      <w:r>
-        <w:rPr>
-          <w:rFonts w:ascii="Calibri" w:hAnsi="Calibri"/>
-          <w:b/>
-          <w:lang w:val="en-AU"/>
-        </w:rPr>
-        <w:t xml:space="preserve">If the game above was written in Java instead of C, would the savegame still be exploitable? </w:t>
-      </w:r>
-    </w:p>
-    <w:p>
-      <w:pPr>
-        <w:pStyle w:val="style0"/>
-      </w:pPr>
-      <w:r>
-        <w:rPr>
-          <w:shd w:fill="FFFF00" w:val="clear"/>
-          <w:lang w:val="en-AU"/>
-        </w:rPr>
-        <w:t>No? Java has stack protection??? Check</w:t>
-      </w:r>
-    </w:p>
-    <w:p>
-      <w:pPr>
-        <w:pStyle w:val="style27"/>
-        <w:numPr>
-          <w:ilvl w:val="1"/>
-          <w:numId w:val="2"/>
-        </w:numPr>
-        <w:tabs>
-          <w:tab w:leader="none" w:pos="568" w:val="left"/>
+          <w:tab w:leader="none" w:pos="852" w:val="left"/>
+          <w:tab w:leader="none" w:pos="993" w:val="left"/>
         </w:tabs>
         <w:spacing w:after="240" w:before="0"/>
         <w:ind w:hanging="284" w:left="284" w:right="0"/>
@@ -464,6 +476,7 @@
       <w:hyperlink r:id="rId2">
         <w:r>
           <w:rPr>
+            <w:rStyle w:val="style16"/>
             <w:rStyle w:val="style16"/>
             <w:lang w:val="en-AU"/>
           </w:rPr>
@@ -474,53 +487,7 @@
         <w:rPr>
           <w:lang w:val="en-AU"/>
         </w:rPr>
-        <w:t xml:space="preserve">, the system call execve can be used to obtain a bash shell. Using the buffer overflow it is possible to put the string </w:t>
-      </w:r>
-    </w:p>
-    <w:p>
-      <w:pPr>
-        <w:pStyle w:val="style0"/>
-      </w:pPr>
-      <w:r>
-        <w:rPr>
-          <w:shd w:fill="FFFF00" w:val="clear"/>
-          <w:lang w:val="en-AU"/>
-        </w:rPr>
-        <w:t>Call system() or some other C function?</w:t>
-      </w:r>
-    </w:p>
-    <w:p>
-      <w:pPr>
-        <w:pStyle w:val="style0"/>
-      </w:pPr>
-      <w:r>
-        <w:rPr>
-          <w:lang w:val="en-AU"/>
-        </w:rPr>
-        <w:t xml:space="preserve">Look here: </w:t>
-      </w:r>
-      <w:hyperlink r:id="rId3">
-        <w:r>
-          <w:rPr>
-            <w:rStyle w:val="style16"/>
-            <w:rStyle w:val="style19"/>
-            <w:lang w:val="en-AU"/>
-          </w:rPr>
-          <w:t>http://www.phrack.com/issues.html?issue=49&amp;id=14</w:t>
-        </w:r>
-      </w:hyperlink>
-    </w:p>
-    <w:p>
-      <w:pPr>
-        <w:pStyle w:val="style0"/>
-        <w:widowControl/>
-        <w:tabs/>
-        <w:suppressAutoHyphens w:val="false"/>
-      </w:pPr>
-      <w:r>
-        <w:rPr>
-          <w:lang w:val="en-AU"/>
-        </w:rPr>
+        <w:t>, the system call execve can be used to obtain a bash shell. Using the buffer overflow it is possible to put the correct instructions in such a position that it will be executed and call a bash shell. The shell will open with the escalated privileges. Shellcode are commands that can be run by a bash shell. This would then allow control of the exploited computer.</w:t>
       </w:r>
     </w:p>
     <w:p>
@@ -532,6 +499,7 @@
         </w:numPr>
         <w:tabs>
           <w:tab w:leader="none" w:pos="284" w:val="left"/>
+          <w:tab w:leader="none" w:pos="709" w:val="left"/>
         </w:tabs>
         <w:spacing w:after="240" w:before="200"/>
         <w:ind w:hanging="720" w:left="0" w:right="0"/>
@@ -551,7 +519,93 @@
           <w:numId w:val="2"/>
         </w:numPr>
         <w:tabs>
+          <w:tab w:leader="none" w:pos="852" w:val="left"/>
+          <w:tab w:leader="none" w:pos="993" w:val="left"/>
+        </w:tabs>
+        <w:spacing w:after="240" w:before="0"/>
+        <w:ind w:hanging="284" w:left="284" w:right="0"/>
+      </w:pPr>
+      <w:r>
+        <w:rPr>
+          <w:rFonts w:ascii="Calibri" w:hAnsi="Calibri"/>
+          <w:b/>
+          <w:lang w:val="en-AU"/>
+        </w:rPr>
+        <w:t>Show how it is possible to log in as any user by performing an SQL injection attack on the username/password login page.</w:t>
+      </w:r>
+    </w:p>
+    <w:p>
+      <w:pPr>
+        <w:pStyle w:val="style0"/>
+      </w:pPr>
+      <w:r>
+        <w:rPr>
+          <w:lang w:val="en-AU"/>
+        </w:rPr>
+        <w:t>username = ….</w:t>
+      </w:r>
+    </w:p>
+    <w:p>
+      <w:pPr>
+        <w:pStyle w:val="style0"/>
+      </w:pPr>
+      <w:r>
+        <w:rPr>
+          <w:lang w:val="en-AU"/>
+        </w:rPr>
+        <w:t xml:space="preserve">password = a' OR 1==1 – –  </w:t>
+      </w:r>
+    </w:p>
+    <w:p>
+      <w:pPr>
+        <w:pStyle w:val="style27"/>
+        <w:numPr>
+          <w:ilvl w:val="1"/>
+          <w:numId w:val="2"/>
+        </w:numPr>
+        <w:tabs>
+          <w:tab w:leader="none" w:pos="852" w:val="left"/>
+          <w:tab w:leader="none" w:pos="993" w:val="left"/>
+        </w:tabs>
+        <w:spacing w:after="240" w:before="0"/>
+        <w:ind w:hanging="284" w:left="284" w:right="0"/>
+      </w:pPr>
+      <w:r>
+        <w:rPr>
+          <w:rFonts w:ascii="Calibri" w:hAnsi="Calibri"/>
+          <w:b/>
+          <w:lang w:val="en-AU"/>
+        </w:rPr>
+        <w:t>The website has been clued in on their major security problem and prevented the previous attack. Is it possible to use the status query to work out the password of one of the administrators Bobby?</w:t>
+      </w:r>
+    </w:p>
+    <w:p>
+      <w:pPr>
+        <w:pStyle w:val="style27"/>
+        <w:tabs>
           <w:tab w:leader="none" w:pos="568" w:val="left"/>
+          <w:tab w:leader="none" w:pos="709" w:val="left"/>
+        </w:tabs>
+        <w:spacing w:after="240" w:before="0"/>
+        <w:ind w:hanging="0" w:left="0" w:right="0"/>
+      </w:pPr>
+      <w:r>
+        <w:rPr>
+          <w:lang w:val="en-AU"/>
+        </w:rPr>
+        <w:t>' union select password from users where username='Bobby';--</w:t>
+      </w:r>
+    </w:p>
+    <w:p>
+      <w:pPr>
+        <w:pStyle w:val="style27"/>
+        <w:numPr>
+          <w:ilvl w:val="1"/>
+          <w:numId w:val="2"/>
+        </w:numPr>
+        <w:tabs>
+          <w:tab w:leader="none" w:pos="852" w:val="left"/>
+          <w:tab w:leader="none" w:pos="993" w:val="left"/>
         </w:tabs>
         <w:spacing w:after="240" w:before="0"/>
         <w:ind w:hanging="284" w:left="284" w:right="0"/>
@@ -562,84 +616,6 @@
           <w:b/>
           <w:lang w:val="en-AU"/>
         </w:rPr>
-        <w:t>Show how it is possible to log in as any user by performing an SQL injection attack on the username/password login page.</w:t>
-      </w:r>
-    </w:p>
-    <w:p>
-      <w:pPr>
-        <w:pStyle w:val="style0"/>
-      </w:pPr>
-      <w:r>
-        <w:rPr>
-          <w:lang w:val="en-AU"/>
-        </w:rPr>
-        <w:t>username = ….</w:t>
-      </w:r>
-    </w:p>
-    <w:p>
-      <w:pPr>
-        <w:pStyle w:val="style0"/>
-      </w:pPr>
-      <w:r>
-        <w:rPr>
-          <w:lang w:val="en-AU"/>
-        </w:rPr>
-        <w:t>password = a' OR 1==1 –</w:t>
-      </w:r>
-    </w:p>
-    <w:p>
-      <w:pPr>
-        <w:pStyle w:val="style27"/>
-        <w:numPr>
-          <w:ilvl w:val="1"/>
-          <w:numId w:val="2"/>
-        </w:numPr>
-        <w:tabs>
-          <w:tab w:leader="none" w:pos="568" w:val="left"/>
-        </w:tabs>
-        <w:spacing w:after="240" w:before="0"/>
-        <w:ind w:hanging="284" w:left="284" w:right="0"/>
-      </w:pPr>
-      <w:r>
-        <w:rPr>
-          <w:rFonts w:ascii="Calibri" w:hAnsi="Calibri"/>
-          <w:b/>
-          <w:lang w:val="en-AU"/>
-        </w:rPr>
-        <w:t>The website has been clued in on their major security problem and prevented the previous attack. Is it possible to use the status query to work out the password of one of the administrators Bobby?</w:t>
-      </w:r>
-    </w:p>
-    <w:p>
-      <w:pPr>
-        <w:pStyle w:val="style0"/>
-      </w:pPr>
-      <w:r>
-        <w:rPr>
-          <w:shd w:fill="FFFF00" w:val="clear"/>
-          <w:lang w:val="en-AU"/>
-        </w:rPr>
-        <w:t>ANSWER HERE</w:t>
-      </w:r>
-    </w:p>
-    <w:p>
-      <w:pPr>
-        <w:pStyle w:val="style27"/>
-        <w:numPr>
-          <w:ilvl w:val="1"/>
-          <w:numId w:val="2"/>
-        </w:numPr>
-        <w:tabs>
-          <w:tab w:leader="none" w:pos="568" w:val="left"/>
-        </w:tabs>
-        <w:spacing w:after="240" w:before="0"/>
-        <w:ind w:hanging="284" w:left="284" w:right="0"/>
-      </w:pPr>
-      <w:r>
-        <w:rPr>
-          <w:rFonts w:ascii="Calibri" w:hAnsi="Calibri"/>
-          <w:b/>
-          <w:lang w:val="en-AU"/>
-        </w:rPr>
         <w:t>How can these attacks be prevented? Is it a difficult security problem to fix? Why is it so common?</w:t>
       </w:r>
     </w:p>
@@ -651,35 +627,70 @@
         <w:rPr>
           <w:lang w:val="en-AU"/>
         </w:rPr>
-        <w:t xml:space="preserve">Sanitising all inputs prior to using them in any SQL queries is an easy way of preventing this avenue of attack. </w:t>
-      </w:r>
-      <w:r>
-        <w:rPr>
-          <w:shd w:fill="FFFF00" w:val="clear"/>
-          <w:lang w:val="en-AU"/>
-        </w:rPr>
-        <w:t>(how is this done?)</w:t>
-      </w:r>
-      <w:r>
-        <w:rPr>
-          <w:lang w:val="en-AU"/>
-        </w:rPr>
-        <w:t xml:space="preserve"> Although this is not a difficult security problem to fix, it is common due to laziness, oversight and/or generally bad programming practices.</w:t>
-      </w:r>
-    </w:p>
-    <w:p>
-      <w:pPr>
-        <w:pStyle w:val="style0"/>
-      </w:pPr>
-      <w:r>
-        <w:rPr>
-          <w:lang w:val="en-AU"/>
-        </w:rPr>
-      </w:r>
-    </w:p>
-    <w:p>
-      <w:pPr>
-        <w:pStyle w:val="style0"/>
+        <w:t>Sanitising all inputs prior to using them in any SQL queries is an easy way of preventing this avenue of attack. This can be done by changing the syntax of the command slightly.  By using “</w:t>
+      </w:r>
+      <w:r>
+        <w:rPr>
+          <w:i/>
+          <w:iCs/>
+          <w:lang w:val="en-AU"/>
+        </w:rPr>
+        <w:t>cur.execute("SELECT status FROM Users WHERE username=?", [username])</w:t>
+      </w:r>
+      <w:r>
+        <w:rPr>
+          <w:lang w:val="en-AU"/>
+        </w:rPr>
+        <w:t>” rather than “</w:t>
+      </w:r>
+      <w:r>
+        <w:rPr>
+          <w:i/>
+          <w:iCs/>
+          <w:lang w:val="en-AU"/>
+        </w:rPr>
+        <w:t xml:space="preserve">cur.execute("SELECT status FROM Users WHERE username='%s' " % (username))” </w:t>
+      </w:r>
+      <w:r>
+        <w:rPr>
+          <w:i w:val="false"/>
+          <w:iCs w:val="false"/>
+          <w:lang w:val="en-AU"/>
+        </w:rPr>
+        <w:t>prevents this type of attack.</w:t>
+      </w:r>
+      <w:r>
+        <w:rPr>
+          <w:i/>
+          <w:iCs/>
+          <w:lang w:val="en-AU"/>
+        </w:rPr>
+        <w:t xml:space="preserve"> </w:t>
+      </w:r>
+      <w:r>
+        <w:rPr>
+          <w:lang w:val="en-AU"/>
+        </w:rPr>
+        <w:t>Although this is not a difficult security problem to fix, it is common due to laziness, oversight and/or generally bad programming practices.</w:t>
+      </w:r>
+    </w:p>
+    <w:p>
+      <w:pPr>
+        <w:pStyle w:val="style0"/>
+      </w:pPr>
+      <w:r>
+        <w:rPr/>
+      </w:r>
+    </w:p>
+    <w:p>
+      <w:pPr>
+        <w:pStyle w:val="style0"/>
+        <w:widowControl w:val="false"/>
+        <w:tabs>
+          <w:tab w:leader="none" w:pos="709" w:val="left"/>
+        </w:tabs>
+        <w:suppressAutoHyphens w:val="true"/>
+        <w:spacing w:after="200" w:before="0" w:line="276" w:lineRule="auto"/>
       </w:pPr>
       <w:r>
         <w:rPr/>
@@ -926,7 +937,7 @@
     </w:pPr>
     <w:rPr>
       <w:rFonts w:ascii="Times New Roman" w:cs="Lohit Hindi" w:eastAsia="Droid Sans Fallback" w:hAnsi="Times New Roman"/>
-      <w:color w:val="auto"/>
+      <w:color w:val="00000A"/>
       <w:sz w:val="24"/>
       <w:szCs w:val="24"/>
       <w:lang w:bidi="hi-IN" w:eastAsia="zh-CN" w:val="en-US"/>
@@ -939,7 +950,12 @@
     <w:pPr>
       <w:keepNext/>
       <w:keepLines/>
+      <w:numPr>
+        <w:ilvl w:val="0"/>
+        <w:numId w:val="1"/>
+      </w:numPr>
       <w:spacing w:after="0" w:before="480"/>
+      <w:outlineLvl w:val="0"/>
     </w:pPr>
     <w:rPr>
       <w:rFonts w:ascii="Cambria" w:cs="Mangal" w:hAnsi="Cambria"/>
@@ -1121,7 +1137,7 @@
     </w:pPr>
     <w:rPr>
       <w:rFonts w:ascii="Times New Roman" w:cs="Mangal" w:eastAsia="Droid Sans Fallback" w:hAnsi="Times New Roman"/>
-      <w:color w:val="auto"/>
+      <w:color w:val="00000A"/>
       <w:sz w:val="24"/>
       <w:szCs w:val="21"/>
       <w:lang w:bidi="hi-IN" w:eastAsia="zh-CN" w:val="en-US"/>

</xml_diff>